<commit_message>
Updated test plan (word document).
</commit_message>
<xml_diff>
--- a/TestPlan-AutomationPractice.docx
+++ b/TestPlan-AutomationPractice.docx
@@ -3,18 +3,131 @@
 <w:document xmlns:wpc="http://schemas.microsoft.com/office/word/2010/wordprocessingCanvas" xmlns:cx="http://schemas.microsoft.com/office/drawing/2014/chartex" xmlns:cx1="http://schemas.microsoft.com/office/drawing/2015/9/8/chartex" xmlns:cx2="http://schemas.microsoft.com/office/drawing/2015/10/21/chartex" xmlns:cx3="http://schemas.microsoft.com/office/drawing/2016/5/9/chartex" xmlns:cx4="http://schemas.microsoft.com/office/drawing/2016/5/10/chartex" xmlns:cx5="http://schemas.microsoft.com/office/drawing/2016/5/11/chartex" xmlns:cx6="http://schemas.microsoft.com/office/drawing/2016/5/12/chartex" xmlns:cx7="http://schemas.microsoft.com/office/drawing/2016/5/13/chartex" xmlns:cx8="http://schemas.microsoft.com/office/drawing/2016/5/14/chartex" xmlns:mc="http://schemas.openxmlformats.org/markup-compatibility/2006" xmlns:aink="http://schemas.microsoft.com/office/drawing/2016/ink" xmlns:am3d="http://schemas.microsoft.com/office/drawing/2017/model3d" xmlns:o="urn:schemas-microsoft-com:office:office" xmlns:r="http://schemas.openxmlformats.org/officeDocument/2006/relationships" xmlns:m="http://schemas.openxmlformats.org/officeDocument/2006/math" xmlns:v="urn:schemas-microsoft-com:vml" xmlns:wp14="http://schemas.microsoft.com/office/word/2010/wordprocessingDrawing" xmlns:wp="http://schemas.openxmlformats.org/drawingml/2006/wordprocessingDrawing" xmlns:w10="urn:schemas-microsoft-com:office:word" xmlns:w="http://schemas.openxmlformats.org/wordprocessingml/2006/main" xmlns:w14="http://schemas.microsoft.com/office/word/2010/wordml" xmlns:w15="http://schemas.microsoft.com/office/word/2012/wordml" xmlns:w16cex="http://schemas.microsoft.com/office/word/2018/wordml/cex" xmlns:w16cid="http://schemas.microsoft.com/office/word/2016/wordml/cid" xmlns:w16="http://schemas.microsoft.com/office/word/2018/wordml" xmlns:w16sdtdh="http://schemas.microsoft.com/office/word/2020/wordml/sdtdatahash" xmlns:w16se="http://schemas.microsoft.com/office/word/2015/wordml/symex" xmlns:wpg="http://schemas.microsoft.com/office/word/2010/wordprocessingGroup" xmlns:wpi="http://schemas.microsoft.com/office/word/2010/wordprocessingInk" xmlns:wne="http://schemas.microsoft.com/office/word/2006/wordml" xmlns:wps="http://schemas.microsoft.com/office/word/2010/wordprocessingShape" mc:Ignorable="w14 w15 w16se w16cid w16 w16cex w16sdtdh wp14">
   <w:body>
     <w:p>
+      <w:pPr>
+        <w:pStyle w:val="Subtitle"/>
+      </w:pPr>
       <w:r>
         <w:t>Rastislav Stajic – QA Nis - Automation task</w:t>
       </w:r>
     </w:p>
     <w:p>
+      <w:pPr>
+        <w:pStyle w:val="Title"/>
+      </w:pPr>
       <w:r>
         <w:t>Test Plan</w:t>
       </w:r>
     </w:p>
     <w:p/>
     <w:p>
+      <w:pPr>
+        <w:pStyle w:val="Heading1"/>
+      </w:pPr>
       <w:r>
+        <w:t>Introduction</w:t>
+      </w:r>
+    </w:p>
+    <w:p>
+      <w:r>
+        <w:t>Below is test plan which I followed when I created automation tests. I marked part that I didn’t do at the end of the last test.</w:t>
+      </w:r>
+    </w:p>
+    <w:p>
+      <w:r>
+        <w:t xml:space="preserve">I would like to say something about the web app I tested. </w:t>
+      </w:r>
+    </w:p>
+    <w:p>
+      <w:r>
+        <w:t>Given app has so many UX issues.</w:t>
+      </w:r>
+    </w:p>
+    <w:p>
+      <w:pPr>
+        <w:pStyle w:val="ListParagraph"/>
+        <w:numPr>
+          <w:ilvl w:val="0"/>
+          <w:numId w:val="3"/>
+        </w:numPr>
+      </w:pPr>
+      <w:r>
+        <w:t>We can’t delete user we created (this is web</w:t>
+      </w:r>
+      <w:r>
+        <w:t xml:space="preserve"> </w:t>
+      </w:r>
+      <w:r>
+        <w:t>shop, not some enterprise app where admin removes user account).</w:t>
+      </w:r>
+    </w:p>
+    <w:p>
+      <w:pPr>
+        <w:pStyle w:val="ListParagraph"/>
+        <w:numPr>
+          <w:ilvl w:val="0"/>
+          <w:numId w:val="3"/>
+        </w:numPr>
+      </w:pPr>
+      <w:r>
+        <w:t>On user creation page we have asterisks on some places even if fields are not required.</w:t>
+      </w:r>
+    </w:p>
+    <w:p>
+      <w:pPr>
+        <w:pStyle w:val="ListParagraph"/>
+        <w:numPr>
+          <w:ilvl w:val="0"/>
+          <w:numId w:val="3"/>
+        </w:numPr>
+      </w:pPr>
+      <w:r>
+        <w:t>On other places where fields are required asterisks are missing.</w:t>
+      </w:r>
+    </w:p>
+    <w:p>
+      <w:pPr>
+        <w:pStyle w:val="ListParagraph"/>
+        <w:numPr>
+          <w:ilvl w:val="0"/>
+          <w:numId w:val="3"/>
+        </w:numPr>
+      </w:pPr>
+      <w:r>
+        <w:t>We don’t have frontend validation for input format for all input fields that require certain formatting.</w:t>
+      </w:r>
+    </w:p>
+    <w:p>
+      <w:pPr>
+        <w:pStyle w:val="ListParagraph"/>
+        <w:numPr>
+          <w:ilvl w:val="0"/>
+          <w:numId w:val="3"/>
+        </w:numPr>
+      </w:pPr>
+      <w:r>
+        <w:t xml:space="preserve">In input fields where we need to type phone numbers, we have asterisk on the Mobile number field although </w:t>
+      </w:r>
+      <w:r>
+        <w:t>we can choose which phone number we will give. This could be handled in some other way, this way it is confusing.</w:t>
+      </w:r>
+    </w:p>
+    <w:p>
+      <w:r>
+        <w:t>There are probably much more issues, but I noticed those for now.</w:t>
+      </w:r>
+    </w:p>
+    <w:p/>
+    <w:p>
+      <w:r>
+        <w:br w:type="page"/>
+      </w:r>
+    </w:p>
+    <w:p>
+      <w:pPr>
+        <w:pStyle w:val="Heading1"/>
+      </w:pPr>
+      <w:r>
+        <w:lastRenderedPageBreak/>
         <w:t xml:space="preserve">1. </w:t>
       </w:r>
       <w:r>
@@ -36,6 +149,7 @@
         <w:tc>
           <w:tcPr>
             <w:tcW w:w="4675" w:type="dxa"/>
+            <w:shd w:val="clear" w:color="auto" w:fill="DBDBDB" w:themeFill="accent3" w:themeFillTint="66"/>
           </w:tcPr>
           <w:p>
             <w:r>
@@ -46,6 +160,7 @@
         <w:tc>
           <w:tcPr>
             <w:tcW w:w="4675" w:type="dxa"/>
+            <w:shd w:val="clear" w:color="auto" w:fill="DBDBDB" w:themeFill="accent3" w:themeFillTint="66"/>
           </w:tcPr>
           <w:p>
             <w:r>
@@ -58,6 +173,7 @@
         <w:tc>
           <w:tcPr>
             <w:tcW w:w="4675" w:type="dxa"/>
+            <w:shd w:val="clear" w:color="auto" w:fill="FFF2CC" w:themeFill="accent4" w:themeFillTint="33"/>
           </w:tcPr>
           <w:p>
             <w:r>
@@ -78,6 +194,7 @@
         <w:tc>
           <w:tcPr>
             <w:tcW w:w="4675" w:type="dxa"/>
+            <w:shd w:val="clear" w:color="auto" w:fill="FFF2CC" w:themeFill="accent4" w:themeFillTint="33"/>
           </w:tcPr>
           <w:p>
             <w:r>
@@ -95,6 +212,7 @@
         <w:tc>
           <w:tcPr>
             <w:tcW w:w="4675" w:type="dxa"/>
+            <w:shd w:val="clear" w:color="auto" w:fill="FFF2CC" w:themeFill="accent4" w:themeFillTint="33"/>
           </w:tcPr>
           <w:p>
             <w:r>
@@ -105,6 +223,7 @@
         <w:tc>
           <w:tcPr>
             <w:tcW w:w="4675" w:type="dxa"/>
+            <w:shd w:val="clear" w:color="auto" w:fill="FFF2CC" w:themeFill="accent4" w:themeFillTint="33"/>
           </w:tcPr>
           <w:p>
             <w:r>
@@ -113,56 +232,25 @@
           </w:p>
           <w:p>
             <w:r>
-              <w:t xml:space="preserve">To the left is form for creating account and to the right there is </w:t>
-            </w:r>
-            <w:proofErr w:type="gramStart"/>
-            <w:r>
-              <w:t>form</w:t>
-            </w:r>
-            <w:proofErr w:type="gramEnd"/>
-            <w:r>
-              <w:t xml:space="preserve"> to sign in as already existing user.</w:t>
-            </w:r>
-          </w:p>
-          <w:p>
-            <w:r>
-              <w:t xml:space="preserve">Left form for creating account has input field for </w:t>
-            </w:r>
-            <w:proofErr w:type="gramStart"/>
-            <w:r>
-              <w:t>Email</w:t>
-            </w:r>
-            <w:proofErr w:type="gramEnd"/>
-            <w:r>
-              <w:t xml:space="preserve"> address and button Create an account</w:t>
-            </w:r>
-          </w:p>
-        </w:tc>
-      </w:tr>
-      <w:tr>
-        <w:tc>
-          <w:tcPr>
-            <w:tcW w:w="4675" w:type="dxa"/>
-          </w:tcPr>
-          <w:p>
-            <w:r>
-              <w:t xml:space="preserve">In the </w:t>
-            </w:r>
-            <w:proofErr w:type="spellStart"/>
-            <w:r>
-              <w:t>lecft</w:t>
-            </w:r>
-            <w:proofErr w:type="spellEnd"/>
-            <w:r>
-              <w:t xml:space="preserve"> form enter the email into the input field (</w:t>
-            </w:r>
-            <w:proofErr w:type="gramStart"/>
-            <w:r>
-              <w:t>e.g.</w:t>
-            </w:r>
-            <w:proofErr w:type="gramEnd"/>
-            <w:r>
-              <w:t xml:space="preserve"> </w:t>
+              <w:t>To the left is form for creating account and to the right there is form to sign in as already existing user.</w:t>
+            </w:r>
+          </w:p>
+          <w:p>
+            <w:r>
+              <w:t>Left form for creating account has input field for Email address and button Create an account</w:t>
+            </w:r>
+          </w:p>
+        </w:tc>
+      </w:tr>
+      <w:tr>
+        <w:tc>
+          <w:tcPr>
+            <w:tcW w:w="4675" w:type="dxa"/>
+            <w:shd w:val="clear" w:color="auto" w:fill="FFF2CC" w:themeFill="accent4" w:themeFillTint="33"/>
+          </w:tcPr>
+          <w:p>
+            <w:r>
+              <w:t xml:space="preserve">In the lecft form enter the email into the input field (e.g. </w:t>
             </w:r>
             <w:hyperlink r:id="rId6" w:history="1">
               <w:r>
@@ -180,6 +268,7 @@
         <w:tc>
           <w:tcPr>
             <w:tcW w:w="4675" w:type="dxa"/>
+            <w:shd w:val="clear" w:color="auto" w:fill="FFF2CC" w:themeFill="accent4" w:themeFillTint="33"/>
           </w:tcPr>
           <w:p/>
         </w:tc>
@@ -188,6 +277,7 @@
         <w:tc>
           <w:tcPr>
             <w:tcW w:w="4675" w:type="dxa"/>
+            <w:shd w:val="clear" w:color="auto" w:fill="FFF2CC" w:themeFill="accent4" w:themeFillTint="33"/>
           </w:tcPr>
           <w:p>
             <w:r>
@@ -198,6 +288,7 @@
         <w:tc>
           <w:tcPr>
             <w:tcW w:w="4675" w:type="dxa"/>
+            <w:shd w:val="clear" w:color="auto" w:fill="FFF2CC" w:themeFill="accent4" w:themeFillTint="33"/>
           </w:tcPr>
           <w:p>
             <w:r>
@@ -226,6 +317,7 @@
         <w:tc>
           <w:tcPr>
             <w:tcW w:w="4675" w:type="dxa"/>
+            <w:shd w:val="clear" w:color="auto" w:fill="FFF2CC" w:themeFill="accent4" w:themeFillTint="33"/>
           </w:tcPr>
           <w:p>
             <w:r>
@@ -243,15 +335,7 @@
           </w:p>
           <w:p>
             <w:r>
-              <w:t xml:space="preserve">First name </w:t>
-            </w:r>
-            <w:proofErr w:type="gramStart"/>
-            <w:r>
-              <w:t>= ”Ernest</w:t>
-            </w:r>
-            <w:proofErr w:type="gramEnd"/>
-            <w:r>
-              <w:t>”</w:t>
+              <w:t>First name = ”Ernest”</w:t>
             </w:r>
           </w:p>
           <w:p>
@@ -274,6 +358,7 @@
         <w:tc>
           <w:tcPr>
             <w:tcW w:w="4675" w:type="dxa"/>
+            <w:shd w:val="clear" w:color="auto" w:fill="FFF2CC" w:themeFill="accent4" w:themeFillTint="33"/>
           </w:tcPr>
           <w:p>
             <w:r>
@@ -304,6 +389,7 @@
         <w:tc>
           <w:tcPr>
             <w:tcW w:w="4675" w:type="dxa"/>
+            <w:shd w:val="clear" w:color="auto" w:fill="FFF2CC" w:themeFill="accent4" w:themeFillTint="33"/>
           </w:tcPr>
           <w:p>
             <w:r>
@@ -361,6 +447,7 @@
         <w:tc>
           <w:tcPr>
             <w:tcW w:w="4675" w:type="dxa"/>
+            <w:shd w:val="clear" w:color="auto" w:fill="FFF2CC" w:themeFill="accent4" w:themeFillTint="33"/>
           </w:tcPr>
           <w:p>
             <w:r>
@@ -378,6 +465,7 @@
         <w:tc>
           <w:tcPr>
             <w:tcW w:w="4675" w:type="dxa"/>
+            <w:shd w:val="clear" w:color="auto" w:fill="FFF2CC" w:themeFill="accent4" w:themeFillTint="33"/>
           </w:tcPr>
           <w:p>
             <w:r>
@@ -388,6 +476,7 @@
         <w:tc>
           <w:tcPr>
             <w:tcW w:w="4675" w:type="dxa"/>
+            <w:shd w:val="clear" w:color="auto" w:fill="FFF2CC" w:themeFill="accent4" w:themeFillTint="33"/>
           </w:tcPr>
           <w:p>
             <w:r>
@@ -404,6 +493,14 @@
     </w:tbl>
     <w:p/>
     <w:p>
+      <w:r>
+        <w:br w:type="page"/>
+      </w:r>
+    </w:p>
+    <w:p>
+      <w:pPr>
+        <w:pStyle w:val="Heading1"/>
+      </w:pPr>
       <w:r>
         <w:lastRenderedPageBreak/>
         <w:t xml:space="preserve">2.1. </w:t>
@@ -427,6 +524,7 @@
         <w:tc>
           <w:tcPr>
             <w:tcW w:w="4675" w:type="dxa"/>
+            <w:shd w:val="clear" w:color="auto" w:fill="DBDBDB" w:themeFill="accent3" w:themeFillTint="66"/>
           </w:tcPr>
           <w:p>
             <w:r>
@@ -437,6 +535,7 @@
         <w:tc>
           <w:tcPr>
             <w:tcW w:w="4675" w:type="dxa"/>
+            <w:shd w:val="clear" w:color="auto" w:fill="DBDBDB" w:themeFill="accent3" w:themeFillTint="66"/>
           </w:tcPr>
           <w:p>
             <w:r>
@@ -449,6 +548,7 @@
         <w:tc>
           <w:tcPr>
             <w:tcW w:w="4675" w:type="dxa"/>
+            <w:shd w:val="clear" w:color="auto" w:fill="FFF2CC" w:themeFill="accent4" w:themeFillTint="33"/>
           </w:tcPr>
           <w:p>
             <w:r>
@@ -469,6 +569,7 @@
         <w:tc>
           <w:tcPr>
             <w:tcW w:w="4675" w:type="dxa"/>
+            <w:shd w:val="clear" w:color="auto" w:fill="FFF2CC" w:themeFill="accent4" w:themeFillTint="33"/>
           </w:tcPr>
           <w:p>
             <w:r>
@@ -477,10 +578,7 @@
           </w:p>
           <w:p>
             <w:r>
-              <w:t xml:space="preserve">There </w:t>
-            </w:r>
-            <w:r>
-              <w:t>is product catalog with 2 categories:</w:t>
+              <w:t>There is product catalog with 2 categories:</w:t>
             </w:r>
           </w:p>
           <w:p>
@@ -513,12 +611,14 @@
         <w:tc>
           <w:tcPr>
             <w:tcW w:w="4675" w:type="dxa"/>
+            <w:shd w:val="clear" w:color="auto" w:fill="FFF2CC" w:themeFill="accent4" w:themeFillTint="33"/>
           </w:tcPr>
           <w:p/>
         </w:tc>
         <w:tc>
           <w:tcPr>
             <w:tcW w:w="4675" w:type="dxa"/>
+            <w:shd w:val="clear" w:color="auto" w:fill="FFF2CC" w:themeFill="accent4" w:themeFillTint="33"/>
           </w:tcPr>
           <w:p>
             <w:r>
@@ -530,6 +630,9 @@
     </w:tbl>
     <w:p/>
     <w:p>
+      <w:pPr>
+        <w:pStyle w:val="Heading1"/>
+      </w:pPr>
       <w:r>
         <w:t xml:space="preserve">2.2. </w:t>
       </w:r>
@@ -552,6 +655,7 @@
         <w:tc>
           <w:tcPr>
             <w:tcW w:w="4675" w:type="dxa"/>
+            <w:shd w:val="clear" w:color="auto" w:fill="DBDBDB" w:themeFill="accent3" w:themeFillTint="66"/>
           </w:tcPr>
           <w:p>
             <w:r>
@@ -562,6 +666,7 @@
         <w:tc>
           <w:tcPr>
             <w:tcW w:w="4675" w:type="dxa"/>
+            <w:shd w:val="clear" w:color="auto" w:fill="DBDBDB" w:themeFill="accent3" w:themeFillTint="66"/>
           </w:tcPr>
           <w:p>
             <w:r>
@@ -574,6 +679,7 @@
         <w:tc>
           <w:tcPr>
             <w:tcW w:w="4675" w:type="dxa"/>
+            <w:shd w:val="clear" w:color="auto" w:fill="FFF2CC" w:themeFill="accent4" w:themeFillTint="33"/>
           </w:tcPr>
           <w:p>
             <w:r>
@@ -594,6 +700,7 @@
         <w:tc>
           <w:tcPr>
             <w:tcW w:w="4675" w:type="dxa"/>
+            <w:shd w:val="clear" w:color="auto" w:fill="FFF2CC" w:themeFill="accent4" w:themeFillTint="33"/>
           </w:tcPr>
           <w:p>
             <w:r>
@@ -631,18 +738,16 @@
           </w:p>
           <w:p>
             <w:r>
-              <w:t>Category POPULAR is preselected</w:t>
-            </w:r>
-            <w:r>
-              <w:t>.</w:t>
-            </w:r>
-          </w:p>
-        </w:tc>
-      </w:tr>
-      <w:tr>
-        <w:tc>
-          <w:tcPr>
-            <w:tcW w:w="4675" w:type="dxa"/>
+              <w:t>Category POPULAR is preselected.</w:t>
+            </w:r>
+          </w:p>
+        </w:tc>
+      </w:tr>
+      <w:tr>
+        <w:tc>
+          <w:tcPr>
+            <w:tcW w:w="4675" w:type="dxa"/>
+            <w:shd w:val="clear" w:color="auto" w:fill="FFF2CC" w:themeFill="accent4" w:themeFillTint="33"/>
           </w:tcPr>
           <w:p>
             <w:r>
@@ -653,18 +758,11 @@
         <w:tc>
           <w:tcPr>
             <w:tcW w:w="4675" w:type="dxa"/>
-          </w:tcPr>
-          <w:p>
-            <w:r>
-              <w:t xml:space="preserve">Category BEST SELLERS is </w:t>
-            </w:r>
-            <w:proofErr w:type="gramStart"/>
-            <w:r>
-              <w:t>selected</w:t>
-            </w:r>
-            <w:proofErr w:type="gramEnd"/>
-            <w:r>
-              <w:t xml:space="preserve"> and it has 7 products.</w:t>
+            <w:shd w:val="clear" w:color="auto" w:fill="FFF2CC" w:themeFill="accent4" w:themeFillTint="33"/>
+          </w:tcPr>
+          <w:p>
+            <w:r>
+              <w:t>Category BEST SELLERS is selected and it has 7 products.</w:t>
             </w:r>
           </w:p>
         </w:tc>
@@ -673,6 +771,15 @@
     <w:p/>
     <w:p>
       <w:r>
+        <w:br w:type="page"/>
+      </w:r>
+    </w:p>
+    <w:p>
+      <w:pPr>
+        <w:pStyle w:val="Heading1"/>
+      </w:pPr>
+      <w:r>
+        <w:lastRenderedPageBreak/>
         <w:t>3. Search for the Printed dresses and make the purchase of Printed Summer Dress</w:t>
       </w:r>
     </w:p>
@@ -691,6 +798,7 @@
         <w:tc>
           <w:tcPr>
             <w:tcW w:w="4675" w:type="dxa"/>
+            <w:shd w:val="clear" w:color="auto" w:fill="DBDBDB" w:themeFill="accent3" w:themeFillTint="66"/>
           </w:tcPr>
           <w:p>
             <w:r>
@@ -701,6 +809,7 @@
         <w:tc>
           <w:tcPr>
             <w:tcW w:w="4675" w:type="dxa"/>
+            <w:shd w:val="clear" w:color="auto" w:fill="DBDBDB" w:themeFill="accent3" w:themeFillTint="66"/>
           </w:tcPr>
           <w:p>
             <w:r>
@@ -713,15 +822,7 @@
               <w:t>st</w:t>
             </w:r>
             <w:r>
-              <w:t xml:space="preserve"> </w:t>
-            </w:r>
-            <w:proofErr w:type="gramStart"/>
-            <w:r>
-              <w:t>test</w:t>
-            </w:r>
-            <w:proofErr w:type="gramEnd"/>
-            <w:r>
-              <w:t xml:space="preserve"> and you will</w:t>
+              <w:t xml:space="preserve"> test and you will</w:t>
             </w:r>
             <w:r>
               <w:t xml:space="preserve"> have created user</w:t>
@@ -736,6 +837,7 @@
         <w:tc>
           <w:tcPr>
             <w:tcW w:w="4675" w:type="dxa"/>
+            <w:shd w:val="clear" w:color="auto" w:fill="FFF2CC" w:themeFill="accent4" w:themeFillTint="33"/>
           </w:tcPr>
           <w:p>
             <w:r>
@@ -746,6 +848,7 @@
         <w:tc>
           <w:tcPr>
             <w:tcW w:w="4675" w:type="dxa"/>
+            <w:shd w:val="clear" w:color="auto" w:fill="FFF2CC" w:themeFill="accent4" w:themeFillTint="33"/>
           </w:tcPr>
           <w:p>
             <w:r>
@@ -758,6 +861,7 @@
         <w:tc>
           <w:tcPr>
             <w:tcW w:w="4675" w:type="dxa"/>
+            <w:shd w:val="clear" w:color="auto" w:fill="FFF2CC" w:themeFill="accent4" w:themeFillTint="33"/>
           </w:tcPr>
           <w:p>
             <w:r>
@@ -778,6 +882,7 @@
         <w:tc>
           <w:tcPr>
             <w:tcW w:w="4675" w:type="dxa"/>
+            <w:shd w:val="clear" w:color="auto" w:fill="FFF2CC" w:themeFill="accent4" w:themeFillTint="33"/>
           </w:tcPr>
           <w:p>
             <w:r>
@@ -795,6 +900,7 @@
         <w:tc>
           <w:tcPr>
             <w:tcW w:w="4675" w:type="dxa"/>
+            <w:shd w:val="clear" w:color="auto" w:fill="FFF2CC" w:themeFill="accent4" w:themeFillTint="33"/>
           </w:tcPr>
           <w:p>
             <w:r>
@@ -805,6 +911,7 @@
         <w:tc>
           <w:tcPr>
             <w:tcW w:w="4675" w:type="dxa"/>
+            <w:shd w:val="clear" w:color="auto" w:fill="FFF2CC" w:themeFill="accent4" w:themeFillTint="33"/>
           </w:tcPr>
           <w:p>
             <w:r>
@@ -923,6 +1030,7 @@
         <w:tc>
           <w:tcPr>
             <w:tcW w:w="4675" w:type="dxa"/>
+            <w:shd w:val="clear" w:color="auto" w:fill="FFF2CC" w:themeFill="accent4" w:themeFillTint="33"/>
           </w:tcPr>
           <w:p>
             <w:r>
@@ -936,6 +1044,7 @@
         <w:tc>
           <w:tcPr>
             <w:tcW w:w="4675" w:type="dxa"/>
+            <w:shd w:val="clear" w:color="auto" w:fill="FFF2CC" w:themeFill="accent4" w:themeFillTint="33"/>
           </w:tcPr>
           <w:p/>
         </w:tc>
@@ -943,7 +1052,33 @@
       <w:tr>
         <w:tc>
           <w:tcPr>
-            <w:tcW w:w="4675" w:type="dxa"/>
+            <w:tcW w:w="9350" w:type="dxa"/>
+            <w:gridSpan w:val="2"/>
+            <w:shd w:val="clear" w:color="auto" w:fill="F7CAAC" w:themeFill="accent2" w:themeFillTint="66"/>
+          </w:tcPr>
+          <w:p>
+            <w:pPr>
+              <w:jc w:val="center"/>
+              <w:rPr>
+                <w:b/>
+                <w:bCs/>
+              </w:rPr>
+            </w:pPr>
+            <w:r>
+              <w:rPr>
+                <w:b/>
+                <w:bCs/>
+              </w:rPr>
+              <w:t>STEPS BELOW ARE NOT AUTOMATED YET</w:t>
+            </w:r>
+          </w:p>
+        </w:tc>
+      </w:tr>
+      <w:tr>
+        <w:tc>
+          <w:tcPr>
+            <w:tcW w:w="4675" w:type="dxa"/>
+            <w:shd w:val="clear" w:color="auto" w:fill="F7CAAC" w:themeFill="accent2" w:themeFillTint="66"/>
           </w:tcPr>
           <w:p>
             <w:r>
@@ -963,6 +1098,7 @@
         <w:tc>
           <w:tcPr>
             <w:tcW w:w="4675" w:type="dxa"/>
+            <w:shd w:val="clear" w:color="auto" w:fill="F7CAAC" w:themeFill="accent2" w:themeFillTint="66"/>
           </w:tcPr>
           <w:p>
             <w:r>
@@ -975,6 +1111,7 @@
         <w:tc>
           <w:tcPr>
             <w:tcW w:w="4675" w:type="dxa"/>
+            <w:shd w:val="clear" w:color="auto" w:fill="F7CAAC" w:themeFill="accent2" w:themeFillTint="66"/>
           </w:tcPr>
           <w:p>
             <w:r>
@@ -985,6 +1122,7 @@
         <w:tc>
           <w:tcPr>
             <w:tcW w:w="4675" w:type="dxa"/>
+            <w:shd w:val="clear" w:color="auto" w:fill="F7CAAC" w:themeFill="accent2" w:themeFillTint="66"/>
           </w:tcPr>
           <w:p>
             <w:r>
@@ -997,12 +1135,14 @@
         <w:tc>
           <w:tcPr>
             <w:tcW w:w="4675" w:type="dxa"/>
+            <w:shd w:val="clear" w:color="auto" w:fill="F7CAAC" w:themeFill="accent2" w:themeFillTint="66"/>
           </w:tcPr>
           <w:p/>
         </w:tc>
         <w:tc>
           <w:tcPr>
             <w:tcW w:w="4675" w:type="dxa"/>
+            <w:shd w:val="clear" w:color="auto" w:fill="F7CAAC" w:themeFill="accent2" w:themeFillTint="66"/>
           </w:tcPr>
           <w:p>
             <w:r>
@@ -1063,12 +1203,14 @@
         <w:tc>
           <w:tcPr>
             <w:tcW w:w="4675" w:type="dxa"/>
+            <w:shd w:val="clear" w:color="auto" w:fill="F7CAAC" w:themeFill="accent2" w:themeFillTint="66"/>
           </w:tcPr>
           <w:p/>
         </w:tc>
         <w:tc>
           <w:tcPr>
             <w:tcW w:w="4675" w:type="dxa"/>
+            <w:shd w:val="clear" w:color="auto" w:fill="F7CAAC" w:themeFill="accent2" w:themeFillTint="66"/>
           </w:tcPr>
           <w:p>
             <w:r>
@@ -1081,12 +1223,14 @@
         <w:tc>
           <w:tcPr>
             <w:tcW w:w="4675" w:type="dxa"/>
+            <w:shd w:val="clear" w:color="auto" w:fill="F7CAAC" w:themeFill="accent2" w:themeFillTint="66"/>
           </w:tcPr>
           <w:p/>
         </w:tc>
         <w:tc>
           <w:tcPr>
             <w:tcW w:w="4675" w:type="dxa"/>
+            <w:shd w:val="clear" w:color="auto" w:fill="F7CAAC" w:themeFill="accent2" w:themeFillTint="66"/>
           </w:tcPr>
           <w:p>
             <w:r>
@@ -1099,12 +1243,14 @@
         <w:tc>
           <w:tcPr>
             <w:tcW w:w="4675" w:type="dxa"/>
+            <w:shd w:val="clear" w:color="auto" w:fill="F7CAAC" w:themeFill="accent2" w:themeFillTint="66"/>
           </w:tcPr>
           <w:p/>
         </w:tc>
         <w:tc>
           <w:tcPr>
             <w:tcW w:w="4675" w:type="dxa"/>
+            <w:shd w:val="clear" w:color="auto" w:fill="F7CAAC" w:themeFill="accent2" w:themeFillTint="66"/>
           </w:tcPr>
           <w:p>
             <w:r>
@@ -1117,12 +1263,14 @@
         <w:tc>
           <w:tcPr>
             <w:tcW w:w="4675" w:type="dxa"/>
+            <w:shd w:val="clear" w:color="auto" w:fill="F7CAAC" w:themeFill="accent2" w:themeFillTint="66"/>
           </w:tcPr>
           <w:p/>
         </w:tc>
         <w:tc>
           <w:tcPr>
             <w:tcW w:w="4675" w:type="dxa"/>
+            <w:shd w:val="clear" w:color="auto" w:fill="F7CAAC" w:themeFill="accent2" w:themeFillTint="66"/>
           </w:tcPr>
           <w:p>
             <w:r>
@@ -1135,6 +1283,7 @@
         <w:tc>
           <w:tcPr>
             <w:tcW w:w="4675" w:type="dxa"/>
+            <w:shd w:val="clear" w:color="auto" w:fill="F7CAAC" w:themeFill="accent2" w:themeFillTint="66"/>
           </w:tcPr>
           <w:p>
             <w:r>
@@ -1145,6 +1294,7 @@
         <w:tc>
           <w:tcPr>
             <w:tcW w:w="4675" w:type="dxa"/>
+            <w:shd w:val="clear" w:color="auto" w:fill="F7CAAC" w:themeFill="accent2" w:themeFillTint="66"/>
           </w:tcPr>
           <w:p/>
         </w:tc>
@@ -1153,6 +1303,7 @@
         <w:tc>
           <w:tcPr>
             <w:tcW w:w="4675" w:type="dxa"/>
+            <w:shd w:val="clear" w:color="auto" w:fill="F7CAAC" w:themeFill="accent2" w:themeFillTint="66"/>
           </w:tcPr>
           <w:p>
             <w:r>
@@ -1163,6 +1314,7 @@
         <w:tc>
           <w:tcPr>
             <w:tcW w:w="4675" w:type="dxa"/>
+            <w:shd w:val="clear" w:color="auto" w:fill="F7CAAC" w:themeFill="accent2" w:themeFillTint="66"/>
           </w:tcPr>
           <w:p/>
         </w:tc>
@@ -1171,6 +1323,7 @@
         <w:tc>
           <w:tcPr>
             <w:tcW w:w="4675" w:type="dxa"/>
+            <w:shd w:val="clear" w:color="auto" w:fill="F7CAAC" w:themeFill="accent2" w:themeFillTint="66"/>
           </w:tcPr>
           <w:p>
             <w:r>
@@ -1181,6 +1334,7 @@
         <w:tc>
           <w:tcPr>
             <w:tcW w:w="4675" w:type="dxa"/>
+            <w:shd w:val="clear" w:color="auto" w:fill="F7CAAC" w:themeFill="accent2" w:themeFillTint="66"/>
           </w:tcPr>
           <w:p/>
         </w:tc>
@@ -1189,6 +1343,7 @@
         <w:tc>
           <w:tcPr>
             <w:tcW w:w="4675" w:type="dxa"/>
+            <w:shd w:val="clear" w:color="auto" w:fill="F7CAAC" w:themeFill="accent2" w:themeFillTint="66"/>
           </w:tcPr>
           <w:p>
             <w:r>
@@ -1199,6 +1354,7 @@
         <w:tc>
           <w:tcPr>
             <w:tcW w:w="4675" w:type="dxa"/>
+            <w:shd w:val="clear" w:color="auto" w:fill="F7CAAC" w:themeFill="accent2" w:themeFillTint="66"/>
           </w:tcPr>
           <w:p>
             <w:r>
@@ -1225,12 +1381,14 @@
         <w:tc>
           <w:tcPr>
             <w:tcW w:w="4675" w:type="dxa"/>
+            <w:shd w:val="clear" w:color="auto" w:fill="F7CAAC" w:themeFill="accent2" w:themeFillTint="66"/>
           </w:tcPr>
           <w:p/>
         </w:tc>
         <w:tc>
           <w:tcPr>
             <w:tcW w:w="4675" w:type="dxa"/>
+            <w:shd w:val="clear" w:color="auto" w:fill="F7CAAC" w:themeFill="accent2" w:themeFillTint="66"/>
           </w:tcPr>
           <w:p>
             <w:r>
@@ -1291,6 +1449,7 @@
         <w:tc>
           <w:tcPr>
             <w:tcW w:w="4675" w:type="dxa"/>
+            <w:shd w:val="clear" w:color="auto" w:fill="F7CAAC" w:themeFill="accent2" w:themeFillTint="66"/>
           </w:tcPr>
           <w:p>
             <w:r>
@@ -1301,6 +1460,7 @@
         <w:tc>
           <w:tcPr>
             <w:tcW w:w="4675" w:type="dxa"/>
+            <w:shd w:val="clear" w:color="auto" w:fill="F7CAAC" w:themeFill="accent2" w:themeFillTint="66"/>
           </w:tcPr>
           <w:p>
             <w:r>
@@ -1312,211 +1472,193 @@
           </w:p>
           <w:p>
             <w:r>
-              <w:t xml:space="preserve">There is button </w:t>
-            </w:r>
-            <w:r>
-              <w:t>[Proceed to checkout &gt;]</w:t>
+              <w:t>There is button [Proceed to checkout &gt;].</w:t>
+            </w:r>
+          </w:p>
+        </w:tc>
+      </w:tr>
+      <w:tr>
+        <w:tc>
+          <w:tcPr>
+            <w:tcW w:w="4675" w:type="dxa"/>
+            <w:shd w:val="clear" w:color="auto" w:fill="F7CAAC" w:themeFill="accent2" w:themeFillTint="66"/>
+          </w:tcPr>
+          <w:p>
+            <w:r>
+              <w:t>Click button [Proceed to checkout &gt;].</w:t>
+            </w:r>
+          </w:p>
+        </w:tc>
+        <w:tc>
+          <w:tcPr>
+            <w:tcW w:w="4675" w:type="dxa"/>
+            <w:shd w:val="clear" w:color="auto" w:fill="F7CAAC" w:themeFill="accent2" w:themeFillTint="66"/>
+          </w:tcPr>
+          <w:p>
+            <w:r>
+              <w:t>Delivery and billing address info is shown.</w:t>
+            </w:r>
+          </w:p>
+          <w:p>
+            <w:r>
+              <w:t>There is button [Proceed to checkout &gt;].</w:t>
+            </w:r>
+          </w:p>
+        </w:tc>
+      </w:tr>
+      <w:tr>
+        <w:tc>
+          <w:tcPr>
+            <w:tcW w:w="4675" w:type="dxa"/>
+            <w:shd w:val="clear" w:color="auto" w:fill="F7CAAC" w:themeFill="accent2" w:themeFillTint="66"/>
+          </w:tcPr>
+          <w:p>
+            <w:r>
+              <w:t>Click button [Proceed to checkout &gt;].</w:t>
+            </w:r>
+          </w:p>
+        </w:tc>
+        <w:tc>
+          <w:tcPr>
+            <w:tcW w:w="4675" w:type="dxa"/>
+            <w:shd w:val="clear" w:color="auto" w:fill="F7CAAC" w:themeFill="accent2" w:themeFillTint="66"/>
+          </w:tcPr>
+          <w:p>
+            <w:r>
+              <w:t>Shipping options are shown.</w:t>
+            </w:r>
+          </w:p>
+          <w:p>
+            <w:r>
+              <w:t>There is 1 shipping option and it is preselected.</w:t>
+            </w:r>
+          </w:p>
+          <w:p>
+            <w:r>
+              <w:lastRenderedPageBreak/>
+              <w:t>There is checkbox “</w:t>
+            </w:r>
+            <w:r>
+              <w:t>I agree to the terms of service and will adhere to them unconditionally.</w:t>
+            </w:r>
+            <w:r>
+              <w:t>”</w:t>
+            </w:r>
+          </w:p>
+          <w:p>
+            <w:r>
+              <w:t>There is button [Proceed to checkout &gt;].</w:t>
+            </w:r>
+          </w:p>
+        </w:tc>
+      </w:tr>
+      <w:tr>
+        <w:tc>
+          <w:tcPr>
+            <w:tcW w:w="4675" w:type="dxa"/>
+            <w:shd w:val="clear" w:color="auto" w:fill="F7CAAC" w:themeFill="accent2" w:themeFillTint="66"/>
+          </w:tcPr>
+          <w:p>
+            <w:r>
+              <w:lastRenderedPageBreak/>
+              <w:t>Select the checkbox “</w:t>
+            </w:r>
+            <w:r>
+              <w:t>I agree to the terms of service and will adhere to them unconditionally.</w:t>
+            </w:r>
+            <w:r>
+              <w:t>”</w:t>
+            </w:r>
+          </w:p>
+        </w:tc>
+        <w:tc>
+          <w:tcPr>
+            <w:tcW w:w="4675" w:type="dxa"/>
+            <w:shd w:val="clear" w:color="auto" w:fill="F7CAAC" w:themeFill="accent2" w:themeFillTint="66"/>
+          </w:tcPr>
+          <w:p/>
+        </w:tc>
+      </w:tr>
+      <w:tr>
+        <w:tc>
+          <w:tcPr>
+            <w:tcW w:w="4675" w:type="dxa"/>
+            <w:shd w:val="clear" w:color="auto" w:fill="F7CAAC" w:themeFill="accent2" w:themeFillTint="66"/>
+          </w:tcPr>
+          <w:p>
+            <w:r>
+              <w:t>Click button [Proceed to checkout &gt;].</w:t>
+            </w:r>
+          </w:p>
+        </w:tc>
+        <w:tc>
+          <w:tcPr>
+            <w:tcW w:w="4675" w:type="dxa"/>
+            <w:shd w:val="clear" w:color="auto" w:fill="F7CAAC" w:themeFill="accent2" w:themeFillTint="66"/>
+          </w:tcPr>
+          <w:p>
+            <w:r>
+              <w:t>Payment options are shown.</w:t>
+            </w:r>
+          </w:p>
+          <w:p>
+            <w:r>
+              <w:t>There is button [Proceed to checkout &gt;].</w:t>
+            </w:r>
+          </w:p>
+        </w:tc>
+      </w:tr>
+      <w:tr>
+        <w:tc>
+          <w:tcPr>
+            <w:tcW w:w="4675" w:type="dxa"/>
+            <w:shd w:val="clear" w:color="auto" w:fill="F7CAAC" w:themeFill="accent2" w:themeFillTint="66"/>
+          </w:tcPr>
+          <w:p>
+            <w:r>
+              <w:t>Select option “Pay by bank wire”.</w:t>
+            </w:r>
+          </w:p>
+        </w:tc>
+        <w:tc>
+          <w:tcPr>
+            <w:tcW w:w="4675" w:type="dxa"/>
+            <w:shd w:val="clear" w:color="auto" w:fill="F7CAAC" w:themeFill="accent2" w:themeFillTint="66"/>
+          </w:tcPr>
+          <w:p>
+            <w:r>
+              <w:t>Bank wire is selected for payment and there is proper message.</w:t>
+            </w:r>
+          </w:p>
+          <w:p>
+            <w:r>
+              <w:t>There is button [I confirm my order &gt;].</w:t>
+            </w:r>
+          </w:p>
+        </w:tc>
+      </w:tr>
+      <w:tr>
+        <w:tc>
+          <w:tcPr>
+            <w:tcW w:w="4675" w:type="dxa"/>
+            <w:shd w:val="clear" w:color="auto" w:fill="F7CAAC" w:themeFill="accent2" w:themeFillTint="66"/>
+          </w:tcPr>
+          <w:p>
+            <w:r>
+              <w:t xml:space="preserve">Click button </w:t>
+            </w:r>
+            <w:r>
+              <w:t>[I confirm my order &gt;]</w:t>
             </w:r>
             <w:r>
               <w:t>.</w:t>
             </w:r>
           </w:p>
         </w:tc>
-      </w:tr>
-      <w:tr>
-        <w:tc>
-          <w:tcPr>
-            <w:tcW w:w="4675" w:type="dxa"/>
-          </w:tcPr>
-          <w:p>
-            <w:r>
-              <w:t xml:space="preserve">Click button </w:t>
-            </w:r>
-            <w:r>
-              <w:t>[Proceed to checkout &gt;]</w:t>
-            </w:r>
-            <w:r>
-              <w:t>.</w:t>
-            </w:r>
-          </w:p>
-        </w:tc>
-        <w:tc>
-          <w:tcPr>
-            <w:tcW w:w="4675" w:type="dxa"/>
-          </w:tcPr>
-          <w:p>
-            <w:r>
-              <w:t>Delivery and billing address info is shown.</w:t>
-            </w:r>
-          </w:p>
-          <w:p>
-            <w:r>
-              <w:t xml:space="preserve">There is button </w:t>
-            </w:r>
-            <w:r>
-              <w:t>[Proceed to checkout &gt;]</w:t>
-            </w:r>
-            <w:r>
-              <w:t>.</w:t>
-            </w:r>
-          </w:p>
-        </w:tc>
-      </w:tr>
-      <w:tr>
-        <w:tc>
-          <w:tcPr>
-            <w:tcW w:w="4675" w:type="dxa"/>
-          </w:tcPr>
-          <w:p>
-            <w:r>
-              <w:t>Click button [Proceed to checkout &gt;].</w:t>
-            </w:r>
-          </w:p>
-        </w:tc>
-        <w:tc>
-          <w:tcPr>
-            <w:tcW w:w="4675" w:type="dxa"/>
-          </w:tcPr>
-          <w:p>
-            <w:r>
-              <w:t xml:space="preserve">Shipping options are </w:t>
-            </w:r>
-            <w:r>
-              <w:t>shown.</w:t>
-            </w:r>
-          </w:p>
-          <w:p>
-            <w:r>
-              <w:t xml:space="preserve">There is 1 shipping </w:t>
-            </w:r>
-            <w:proofErr w:type="gramStart"/>
-            <w:r>
-              <w:t>option</w:t>
-            </w:r>
-            <w:proofErr w:type="gramEnd"/>
-            <w:r>
-              <w:t xml:space="preserve"> and it is preselected.</w:t>
-            </w:r>
-          </w:p>
-          <w:p>
-            <w:r>
-              <w:t>There is checkbox “</w:t>
-            </w:r>
-            <w:r>
-              <w:t>I agree to the terms of service and will adhere to them unconditionally.</w:t>
-            </w:r>
-            <w:r>
-              <w:t>”</w:t>
-            </w:r>
-          </w:p>
-          <w:p>
-            <w:r>
-              <w:t>There is button [Proceed to checkout &gt;].</w:t>
-            </w:r>
-          </w:p>
-        </w:tc>
-      </w:tr>
-      <w:tr>
-        <w:tc>
-          <w:tcPr>
-            <w:tcW w:w="4675" w:type="dxa"/>
-          </w:tcPr>
-          <w:p>
-            <w:r>
-              <w:t>Select the checkbox “</w:t>
-            </w:r>
-            <w:r>
-              <w:t>I agree to the terms of service and will adhere to them unconditionally.</w:t>
-            </w:r>
-            <w:r>
-              <w:t>”</w:t>
-            </w:r>
-          </w:p>
-        </w:tc>
-        <w:tc>
-          <w:tcPr>
-            <w:tcW w:w="4675" w:type="dxa"/>
-          </w:tcPr>
-          <w:p/>
-        </w:tc>
-      </w:tr>
-      <w:tr>
-        <w:tc>
-          <w:tcPr>
-            <w:tcW w:w="4675" w:type="dxa"/>
-          </w:tcPr>
-          <w:p>
-            <w:r>
-              <w:t>Click button [Proceed to checkout &gt;].</w:t>
-            </w:r>
-          </w:p>
-        </w:tc>
-        <w:tc>
-          <w:tcPr>
-            <w:tcW w:w="4675" w:type="dxa"/>
-          </w:tcPr>
-          <w:p>
-            <w:r>
-              <w:t>Payment options are</w:t>
-            </w:r>
-            <w:r>
-              <w:t xml:space="preserve"> shown.</w:t>
-            </w:r>
-          </w:p>
-          <w:p>
-            <w:r>
-              <w:t>There is button [Proceed to checkout &gt;].</w:t>
-            </w:r>
-          </w:p>
-        </w:tc>
-      </w:tr>
-      <w:tr>
-        <w:tc>
-          <w:tcPr>
-            <w:tcW w:w="4675" w:type="dxa"/>
-          </w:tcPr>
-          <w:p>
-            <w:r>
-              <w:t>Select option “Pay by bank wire”.</w:t>
-            </w:r>
-          </w:p>
-        </w:tc>
-        <w:tc>
-          <w:tcPr>
-            <w:tcW w:w="4675" w:type="dxa"/>
-          </w:tcPr>
-          <w:p>
-            <w:r>
-              <w:t>Bank wire is selected for payment and there is proper message.</w:t>
-            </w:r>
-          </w:p>
-          <w:p>
-            <w:r>
-              <w:t>There is button [I confirm my order &gt;].</w:t>
-            </w:r>
-          </w:p>
-        </w:tc>
-      </w:tr>
-      <w:tr>
-        <w:tc>
-          <w:tcPr>
-            <w:tcW w:w="4675" w:type="dxa"/>
-          </w:tcPr>
-          <w:p>
-            <w:r>
-              <w:t xml:space="preserve">Click button </w:t>
-            </w:r>
-            <w:r>
-              <w:t>[I confirm my order &gt;]</w:t>
-            </w:r>
-            <w:r>
-              <w:t>.</w:t>
-            </w:r>
-          </w:p>
-        </w:tc>
-        <w:tc>
-          <w:tcPr>
-            <w:tcW w:w="4675" w:type="dxa"/>
+        <w:tc>
+          <w:tcPr>
+            <w:tcW w:w="4675" w:type="dxa"/>
+            <w:shd w:val="clear" w:color="auto" w:fill="F7CAAC" w:themeFill="accent2" w:themeFillTint="66"/>
           </w:tcPr>
           <w:p>
             <w:r>
@@ -1811,11 +1953,103 @@
       </w:rPr>
     </w:lvl>
   </w:abstractNum>
+  <w:abstractNum w:abstractNumId="2" w15:restartNumberingAfterBreak="0">
+    <w:nsid w:val="7C8D0DEA"/>
+    <w:multiLevelType w:val="hybridMultilevel"/>
+    <w:tmpl w:val="68E0C434"/>
+    <w:lvl w:ilvl="0" w:tplc="0409000F">
+      <w:start w:val="1"/>
+      <w:numFmt w:val="decimal"/>
+      <w:lvlText w:val="%1."/>
+      <w:lvlJc w:val="left"/>
+      <w:pPr>
+        <w:ind w:left="720" w:hanging="360"/>
+      </w:pPr>
+      <w:rPr>
+        <w:rFonts w:hint="default"/>
+      </w:rPr>
+    </w:lvl>
+    <w:lvl w:ilvl="1" w:tplc="04090019" w:tentative="1">
+      <w:start w:val="1"/>
+      <w:numFmt w:val="lowerLetter"/>
+      <w:lvlText w:val="%2."/>
+      <w:lvlJc w:val="left"/>
+      <w:pPr>
+        <w:ind w:left="1440" w:hanging="360"/>
+      </w:pPr>
+    </w:lvl>
+    <w:lvl w:ilvl="2" w:tplc="0409001B" w:tentative="1">
+      <w:start w:val="1"/>
+      <w:numFmt w:val="lowerRoman"/>
+      <w:lvlText w:val="%3."/>
+      <w:lvlJc w:val="right"/>
+      <w:pPr>
+        <w:ind w:left="2160" w:hanging="180"/>
+      </w:pPr>
+    </w:lvl>
+    <w:lvl w:ilvl="3" w:tplc="0409000F" w:tentative="1">
+      <w:start w:val="1"/>
+      <w:numFmt w:val="decimal"/>
+      <w:lvlText w:val="%4."/>
+      <w:lvlJc w:val="left"/>
+      <w:pPr>
+        <w:ind w:left="2880" w:hanging="360"/>
+      </w:pPr>
+    </w:lvl>
+    <w:lvl w:ilvl="4" w:tplc="04090019" w:tentative="1">
+      <w:start w:val="1"/>
+      <w:numFmt w:val="lowerLetter"/>
+      <w:lvlText w:val="%5."/>
+      <w:lvlJc w:val="left"/>
+      <w:pPr>
+        <w:ind w:left="3600" w:hanging="360"/>
+      </w:pPr>
+    </w:lvl>
+    <w:lvl w:ilvl="5" w:tplc="0409001B" w:tentative="1">
+      <w:start w:val="1"/>
+      <w:numFmt w:val="lowerRoman"/>
+      <w:lvlText w:val="%6."/>
+      <w:lvlJc w:val="right"/>
+      <w:pPr>
+        <w:ind w:left="4320" w:hanging="180"/>
+      </w:pPr>
+    </w:lvl>
+    <w:lvl w:ilvl="6" w:tplc="0409000F" w:tentative="1">
+      <w:start w:val="1"/>
+      <w:numFmt w:val="decimal"/>
+      <w:lvlText w:val="%7."/>
+      <w:lvlJc w:val="left"/>
+      <w:pPr>
+        <w:ind w:left="5040" w:hanging="360"/>
+      </w:pPr>
+    </w:lvl>
+    <w:lvl w:ilvl="7" w:tplc="04090019" w:tentative="1">
+      <w:start w:val="1"/>
+      <w:numFmt w:val="lowerLetter"/>
+      <w:lvlText w:val="%8."/>
+      <w:lvlJc w:val="left"/>
+      <w:pPr>
+        <w:ind w:left="5760" w:hanging="360"/>
+      </w:pPr>
+    </w:lvl>
+    <w:lvl w:ilvl="8" w:tplc="0409001B" w:tentative="1">
+      <w:start w:val="1"/>
+      <w:numFmt w:val="lowerRoman"/>
+      <w:lvlText w:val="%9."/>
+      <w:lvlJc w:val="right"/>
+      <w:pPr>
+        <w:ind w:left="6480" w:hanging="180"/>
+      </w:pPr>
+    </w:lvl>
+  </w:abstractNum>
   <w:num w:numId="1">
     <w:abstractNumId w:val="0"/>
   </w:num>
   <w:num w:numId="2">
     <w:abstractNumId w:val="1"/>
+  </w:num>
+  <w:num w:numId="3">
+    <w:abstractNumId w:val="2"/>
   </w:num>
 </w:numbering>
 </file>
@@ -2219,6 +2453,27 @@
     <w:name w:val="Normal"/>
     <w:qFormat/>
   </w:style>
+  <w:style w:type="paragraph" w:styleId="Heading1">
+    <w:name w:val="heading 1"/>
+    <w:basedOn w:val="Normal"/>
+    <w:next w:val="Normal"/>
+    <w:link w:val="Heading1Char"/>
+    <w:uiPriority w:val="9"/>
+    <w:qFormat/>
+    <w:rsid w:val="0042789A"/>
+    <w:pPr>
+      <w:keepNext/>
+      <w:keepLines/>
+      <w:spacing w:before="240" w:after="0"/>
+      <w:outlineLvl w:val="0"/>
+    </w:pPr>
+    <w:rPr>
+      <w:rFonts w:asciiTheme="majorHAnsi" w:eastAsiaTheme="majorEastAsia" w:hAnsiTheme="majorHAnsi" w:cstheme="majorBidi"/>
+      <w:color w:val="2F5496" w:themeColor="accent1" w:themeShade="BF"/>
+      <w:sz w:val="32"/>
+      <w:szCs w:val="32"/>
+    </w:rPr>
+  </w:style>
   <w:style w:type="character" w:default="1" w:styleId="DefaultParagraphFont">
     <w:name w:val="Default Paragraph Font"/>
     <w:uiPriority w:val="1"/>
@@ -2312,6 +2567,84 @@
       <w:rFonts w:ascii="Times New Roman" w:eastAsia="Times New Roman" w:hAnsi="Times New Roman" w:cs="Times New Roman"/>
       <w:sz w:val="24"/>
       <w:szCs w:val="24"/>
+    </w:rPr>
+  </w:style>
+  <w:style w:type="character" w:customStyle="1" w:styleId="Heading1Char">
+    <w:name w:val="Heading 1 Char"/>
+    <w:basedOn w:val="DefaultParagraphFont"/>
+    <w:link w:val="Heading1"/>
+    <w:uiPriority w:val="9"/>
+    <w:rsid w:val="0042789A"/>
+    <w:rPr>
+      <w:rFonts w:asciiTheme="majorHAnsi" w:eastAsiaTheme="majorEastAsia" w:hAnsiTheme="majorHAnsi" w:cstheme="majorBidi"/>
+      <w:color w:val="2F5496" w:themeColor="accent1" w:themeShade="BF"/>
+      <w:sz w:val="32"/>
+      <w:szCs w:val="32"/>
+    </w:rPr>
+  </w:style>
+  <w:style w:type="paragraph" w:styleId="Title">
+    <w:name w:val="Title"/>
+    <w:basedOn w:val="Normal"/>
+    <w:next w:val="Normal"/>
+    <w:link w:val="TitleChar"/>
+    <w:uiPriority w:val="10"/>
+    <w:qFormat/>
+    <w:rsid w:val="0042789A"/>
+    <w:pPr>
+      <w:spacing w:after="0" w:line="240" w:lineRule="auto"/>
+      <w:contextualSpacing/>
+    </w:pPr>
+    <w:rPr>
+      <w:rFonts w:asciiTheme="majorHAnsi" w:eastAsiaTheme="majorEastAsia" w:hAnsiTheme="majorHAnsi" w:cstheme="majorBidi"/>
+      <w:spacing w:val="-10"/>
+      <w:kern w:val="28"/>
+      <w:sz w:val="56"/>
+      <w:szCs w:val="56"/>
+    </w:rPr>
+  </w:style>
+  <w:style w:type="character" w:customStyle="1" w:styleId="TitleChar">
+    <w:name w:val="Title Char"/>
+    <w:basedOn w:val="DefaultParagraphFont"/>
+    <w:link w:val="Title"/>
+    <w:uiPriority w:val="10"/>
+    <w:rsid w:val="0042789A"/>
+    <w:rPr>
+      <w:rFonts w:asciiTheme="majorHAnsi" w:eastAsiaTheme="majorEastAsia" w:hAnsiTheme="majorHAnsi" w:cstheme="majorBidi"/>
+      <w:spacing w:val="-10"/>
+      <w:kern w:val="28"/>
+      <w:sz w:val="56"/>
+      <w:szCs w:val="56"/>
+    </w:rPr>
+  </w:style>
+  <w:style w:type="paragraph" w:styleId="Subtitle">
+    <w:name w:val="Subtitle"/>
+    <w:basedOn w:val="Normal"/>
+    <w:next w:val="Normal"/>
+    <w:link w:val="SubtitleChar"/>
+    <w:uiPriority w:val="11"/>
+    <w:qFormat/>
+    <w:rsid w:val="0042789A"/>
+    <w:pPr>
+      <w:numPr>
+        <w:ilvl w:val="1"/>
+      </w:numPr>
+    </w:pPr>
+    <w:rPr>
+      <w:rFonts w:eastAsiaTheme="minorEastAsia"/>
+      <w:color w:val="5A5A5A" w:themeColor="text1" w:themeTint="A5"/>
+      <w:spacing w:val="15"/>
+    </w:rPr>
+  </w:style>
+  <w:style w:type="character" w:customStyle="1" w:styleId="SubtitleChar">
+    <w:name w:val="Subtitle Char"/>
+    <w:basedOn w:val="DefaultParagraphFont"/>
+    <w:link w:val="Subtitle"/>
+    <w:uiPriority w:val="11"/>
+    <w:rsid w:val="0042789A"/>
+    <w:rPr>
+      <w:rFonts w:eastAsiaTheme="minorEastAsia"/>
+      <w:color w:val="5A5A5A" w:themeColor="text1" w:themeTint="A5"/>
+      <w:spacing w:val="15"/>
     </w:rPr>
   </w:style>
 </w:styles>

</xml_diff>

<commit_message>
Test plan update (marking test steps and table headings better).
</commit_message>
<xml_diff>
--- a/TestPlan-AutomationPractice.docx
+++ b/TestPlan-AutomationPractice.docx
@@ -152,7 +152,129 @@
             <w:shd w:val="clear" w:color="auto" w:fill="DBDBDB" w:themeFill="accent3" w:themeFillTint="66"/>
           </w:tcPr>
           <w:p>
-            <w:r>
+            <w:pPr>
+              <w:jc w:val="right"/>
+              <w:rPr>
+                <w:b/>
+                <w:bCs/>
+              </w:rPr>
+            </w:pPr>
+            <w:r>
+              <w:rPr>
+                <w:b/>
+                <w:bCs/>
+              </w:rPr>
+              <w:t>Automated test class:</w:t>
+            </w:r>
+          </w:p>
+        </w:tc>
+        <w:tc>
+          <w:tcPr>
+            <w:tcW w:w="4675" w:type="dxa"/>
+            <w:shd w:val="clear" w:color="auto" w:fill="DBDBDB" w:themeFill="accent3" w:themeFillTint="66"/>
+          </w:tcPr>
+          <w:p>
+            <w:pPr>
+              <w:rPr>
+                <w:b/>
+                <w:bCs/>
+              </w:rPr>
+            </w:pPr>
+            <w:proofErr w:type="spellStart"/>
+            <w:r>
+              <w:rPr>
+                <w:b/>
+                <w:bCs/>
+              </w:rPr>
+              <w:t>MainScenarios</w:t>
+            </w:r>
+            <w:proofErr w:type="spellEnd"/>
+          </w:p>
+        </w:tc>
+      </w:tr>
+      <w:tr>
+        <w:tc>
+          <w:tcPr>
+            <w:tcW w:w="4675" w:type="dxa"/>
+            <w:shd w:val="clear" w:color="auto" w:fill="DBDBDB" w:themeFill="accent3" w:themeFillTint="66"/>
+          </w:tcPr>
+          <w:p>
+            <w:pPr>
+              <w:jc w:val="right"/>
+              <w:rPr>
+                <w:b/>
+                <w:bCs/>
+              </w:rPr>
+            </w:pPr>
+            <w:r>
+              <w:rPr>
+                <w:b/>
+                <w:bCs/>
+              </w:rPr>
+              <w:t>Automated test name:</w:t>
+            </w:r>
+          </w:p>
+        </w:tc>
+        <w:tc>
+          <w:tcPr>
+            <w:tcW w:w="4675" w:type="dxa"/>
+            <w:shd w:val="clear" w:color="auto" w:fill="DBDBDB" w:themeFill="accent3" w:themeFillTint="66"/>
+          </w:tcPr>
+          <w:p>
+            <w:pPr>
+              <w:rPr>
+                <w:b/>
+                <w:bCs/>
+              </w:rPr>
+            </w:pPr>
+            <w:proofErr w:type="spellStart"/>
+            <w:proofErr w:type="gramStart"/>
+            <w:r>
+              <w:rPr>
+                <w:b/>
+                <w:bCs/>
+              </w:rPr>
+              <w:t>CreateAccount</w:t>
+            </w:r>
+            <w:proofErr w:type="spellEnd"/>
+            <w:r>
+              <w:rPr>
+                <w:b/>
+                <w:bCs/>
+              </w:rPr>
+              <w:t>(</w:t>
+            </w:r>
+            <w:proofErr w:type="gramEnd"/>
+            <w:r>
+              <w:rPr>
+                <w:b/>
+                <w:bCs/>
+              </w:rPr>
+              <w:t>)</w:t>
+            </w:r>
+          </w:p>
+        </w:tc>
+      </w:tr>
+      <w:tr>
+        <w:tc>
+          <w:tcPr>
+            <w:tcW w:w="4675" w:type="dxa"/>
+            <w:shd w:val="clear" w:color="auto" w:fill="DBDBDB" w:themeFill="accent3" w:themeFillTint="66"/>
+          </w:tcPr>
+          <w:p>
+            <w:pPr>
+              <w:rPr>
+                <w:b/>
+                <w:bCs/>
+                <w:color w:val="3B3838" w:themeColor="background2" w:themeShade="40"/>
+              </w:rPr>
+            </w:pPr>
+            <w:r>
+              <w:rPr>
+                <w:b/>
+                <w:bCs/>
+                <w:color w:val="3B3838" w:themeColor="background2" w:themeShade="40"/>
+              </w:rPr>
               <w:t>Test step</w:t>
             </w:r>
           </w:p>
@@ -163,7 +285,19 @@
             <w:shd w:val="clear" w:color="auto" w:fill="DBDBDB" w:themeFill="accent3" w:themeFillTint="66"/>
           </w:tcPr>
           <w:p>
-            <w:r>
+            <w:pPr>
+              <w:rPr>
+                <w:b/>
+                <w:bCs/>
+                <w:color w:val="3B3838" w:themeColor="background2" w:themeShade="40"/>
+              </w:rPr>
+            </w:pPr>
+            <w:r>
+              <w:rPr>
+                <w:b/>
+                <w:bCs/>
+                <w:color w:val="3B3838" w:themeColor="background2" w:themeShade="40"/>
+              </w:rPr>
               <w:t>Expected behavior</w:t>
             </w:r>
           </w:p>
@@ -232,12 +366,28 @@
           </w:p>
           <w:p>
             <w:r>
-              <w:t>To the left is form for creating account and to the right there is form to sign in as already existing user.</w:t>
-            </w:r>
-          </w:p>
-          <w:p>
-            <w:r>
-              <w:t>Left form for creating account has input field for Email address and button Create an account</w:t>
+              <w:t xml:space="preserve">To the left is form for creating account and to the right there is </w:t>
+            </w:r>
+            <w:proofErr w:type="gramStart"/>
+            <w:r>
+              <w:t>form</w:t>
+            </w:r>
+            <w:proofErr w:type="gramEnd"/>
+            <w:r>
+              <w:t xml:space="preserve"> to sign in as already existing user.</w:t>
+            </w:r>
+          </w:p>
+          <w:p>
+            <w:r>
+              <w:t xml:space="preserve">Left form for creating account has input field for </w:t>
+            </w:r>
+            <w:proofErr w:type="gramStart"/>
+            <w:r>
+              <w:t>Email</w:t>
+            </w:r>
+            <w:proofErr w:type="gramEnd"/>
+            <w:r>
+              <w:t xml:space="preserve"> address and button Create an account</w:t>
             </w:r>
           </w:p>
         </w:tc>
@@ -250,7 +400,23 @@
           </w:tcPr>
           <w:p>
             <w:r>
-              <w:t xml:space="preserve">In the lecft form enter the email into the input field (e.g. </w:t>
+              <w:t xml:space="preserve">In the </w:t>
+            </w:r>
+            <w:proofErr w:type="spellStart"/>
+            <w:r>
+              <w:t>lecft</w:t>
+            </w:r>
+            <w:proofErr w:type="spellEnd"/>
+            <w:r>
+              <w:t xml:space="preserve"> form enter the email into the input field (</w:t>
+            </w:r>
+            <w:proofErr w:type="gramStart"/>
+            <w:r>
+              <w:t>e.g.</w:t>
+            </w:r>
+            <w:proofErr w:type="gramEnd"/>
+            <w:r>
+              <w:t xml:space="preserve"> </w:t>
             </w:r>
             <w:hyperlink r:id="rId6" w:history="1">
               <w:r>
@@ -335,7 +501,15 @@
           </w:p>
           <w:p>
             <w:r>
-              <w:t>First name = ”Ernest”</w:t>
+              <w:t xml:space="preserve">First name </w:t>
+            </w:r>
+            <w:proofErr w:type="gramStart"/>
+            <w:r>
+              <w:t>= ”Ernest</w:t>
+            </w:r>
+            <w:proofErr w:type="gramEnd"/>
+            <w:r>
+              <w:t>”</w:t>
             </w:r>
           </w:p>
           <w:p>
@@ -527,7 +701,129 @@
             <w:shd w:val="clear" w:color="auto" w:fill="DBDBDB" w:themeFill="accent3" w:themeFillTint="66"/>
           </w:tcPr>
           <w:p>
-            <w:r>
+            <w:pPr>
+              <w:jc w:val="right"/>
+              <w:rPr>
+                <w:b/>
+                <w:bCs/>
+              </w:rPr>
+            </w:pPr>
+            <w:r>
+              <w:rPr>
+                <w:b/>
+                <w:bCs/>
+              </w:rPr>
+              <w:t>Automated test class:</w:t>
+            </w:r>
+          </w:p>
+        </w:tc>
+        <w:tc>
+          <w:tcPr>
+            <w:tcW w:w="4675" w:type="dxa"/>
+            <w:shd w:val="clear" w:color="auto" w:fill="DBDBDB" w:themeFill="accent3" w:themeFillTint="66"/>
+          </w:tcPr>
+          <w:p>
+            <w:pPr>
+              <w:rPr>
+                <w:b/>
+                <w:bCs/>
+              </w:rPr>
+            </w:pPr>
+            <w:proofErr w:type="spellStart"/>
+            <w:r>
+              <w:rPr>
+                <w:b/>
+                <w:bCs/>
+              </w:rPr>
+              <w:t>MainScenarios</w:t>
+            </w:r>
+            <w:proofErr w:type="spellEnd"/>
+          </w:p>
+        </w:tc>
+      </w:tr>
+      <w:tr>
+        <w:tc>
+          <w:tcPr>
+            <w:tcW w:w="4675" w:type="dxa"/>
+            <w:shd w:val="clear" w:color="auto" w:fill="DBDBDB" w:themeFill="accent3" w:themeFillTint="66"/>
+          </w:tcPr>
+          <w:p>
+            <w:pPr>
+              <w:jc w:val="right"/>
+              <w:rPr>
+                <w:b/>
+                <w:bCs/>
+              </w:rPr>
+            </w:pPr>
+            <w:r>
+              <w:rPr>
+                <w:b/>
+                <w:bCs/>
+              </w:rPr>
+              <w:t>Automated test name:</w:t>
+            </w:r>
+          </w:p>
+        </w:tc>
+        <w:tc>
+          <w:tcPr>
+            <w:tcW w:w="4675" w:type="dxa"/>
+            <w:shd w:val="clear" w:color="auto" w:fill="DBDBDB" w:themeFill="accent3" w:themeFillTint="66"/>
+          </w:tcPr>
+          <w:p>
+            <w:pPr>
+              <w:rPr>
+                <w:b/>
+                <w:bCs/>
+              </w:rPr>
+            </w:pPr>
+            <w:proofErr w:type="spellStart"/>
+            <w:proofErr w:type="gramStart"/>
+            <w:r>
+              <w:rPr>
+                <w:b/>
+                <w:bCs/>
+              </w:rPr>
+              <w:t>VerifyNumberOfProductsInCatalogCategory</w:t>
+            </w:r>
+            <w:proofErr w:type="spellEnd"/>
+            <w:r>
+              <w:rPr>
+                <w:b/>
+                <w:bCs/>
+              </w:rPr>
+              <w:t>(</w:t>
+            </w:r>
+            <w:proofErr w:type="gramEnd"/>
+            <w:r>
+              <w:rPr>
+                <w:b/>
+                <w:bCs/>
+              </w:rPr>
+              <w:t>"POPULAR", 7)</w:t>
+            </w:r>
+          </w:p>
+        </w:tc>
+      </w:tr>
+      <w:tr>
+        <w:tc>
+          <w:tcPr>
+            <w:tcW w:w="4675" w:type="dxa"/>
+            <w:shd w:val="clear" w:color="auto" w:fill="DBDBDB" w:themeFill="accent3" w:themeFillTint="66"/>
+          </w:tcPr>
+          <w:p>
+            <w:pPr>
+              <w:rPr>
+                <w:b/>
+                <w:bCs/>
+                <w:color w:val="3B3838" w:themeColor="background2" w:themeShade="40"/>
+              </w:rPr>
+            </w:pPr>
+            <w:r>
+              <w:rPr>
+                <w:b/>
+                <w:bCs/>
+                <w:color w:val="3B3838" w:themeColor="background2" w:themeShade="40"/>
+              </w:rPr>
               <w:t>Test step</w:t>
             </w:r>
           </w:p>
@@ -538,7 +834,19 @@
             <w:shd w:val="clear" w:color="auto" w:fill="DBDBDB" w:themeFill="accent3" w:themeFillTint="66"/>
           </w:tcPr>
           <w:p>
-            <w:r>
+            <w:pPr>
+              <w:rPr>
+                <w:b/>
+                <w:bCs/>
+                <w:color w:val="3B3838" w:themeColor="background2" w:themeShade="40"/>
+              </w:rPr>
+            </w:pPr>
+            <w:r>
+              <w:rPr>
+                <w:b/>
+                <w:bCs/>
+                <w:color w:val="3B3838" w:themeColor="background2" w:themeShade="40"/>
+              </w:rPr>
               <w:t>Expected behavior</w:t>
             </w:r>
           </w:p>
@@ -658,7 +966,136 @@
             <w:shd w:val="clear" w:color="auto" w:fill="DBDBDB" w:themeFill="accent3" w:themeFillTint="66"/>
           </w:tcPr>
           <w:p>
-            <w:r>
+            <w:pPr>
+              <w:jc w:val="right"/>
+              <w:rPr>
+                <w:b/>
+                <w:bCs/>
+              </w:rPr>
+            </w:pPr>
+            <w:r>
+              <w:rPr>
+                <w:b/>
+                <w:bCs/>
+              </w:rPr>
+              <w:t>Automated test class:</w:t>
+            </w:r>
+          </w:p>
+        </w:tc>
+        <w:tc>
+          <w:tcPr>
+            <w:tcW w:w="4675" w:type="dxa"/>
+            <w:shd w:val="clear" w:color="auto" w:fill="DBDBDB" w:themeFill="accent3" w:themeFillTint="66"/>
+          </w:tcPr>
+          <w:p>
+            <w:pPr>
+              <w:rPr>
+                <w:b/>
+                <w:bCs/>
+              </w:rPr>
+            </w:pPr>
+            <w:proofErr w:type="spellStart"/>
+            <w:r>
+              <w:rPr>
+                <w:b/>
+                <w:bCs/>
+              </w:rPr>
+              <w:t>MainScenarios</w:t>
+            </w:r>
+            <w:proofErr w:type="spellEnd"/>
+          </w:p>
+        </w:tc>
+      </w:tr>
+      <w:tr>
+        <w:tc>
+          <w:tcPr>
+            <w:tcW w:w="4675" w:type="dxa"/>
+            <w:shd w:val="clear" w:color="auto" w:fill="DBDBDB" w:themeFill="accent3" w:themeFillTint="66"/>
+          </w:tcPr>
+          <w:p>
+            <w:pPr>
+              <w:jc w:val="right"/>
+              <w:rPr>
+                <w:b/>
+                <w:bCs/>
+              </w:rPr>
+            </w:pPr>
+            <w:r>
+              <w:rPr>
+                <w:b/>
+                <w:bCs/>
+              </w:rPr>
+              <w:t>Automated test name:</w:t>
+            </w:r>
+          </w:p>
+        </w:tc>
+        <w:tc>
+          <w:tcPr>
+            <w:tcW w:w="4675" w:type="dxa"/>
+            <w:shd w:val="clear" w:color="auto" w:fill="DBDBDB" w:themeFill="accent3" w:themeFillTint="66"/>
+          </w:tcPr>
+          <w:p>
+            <w:pPr>
+              <w:rPr>
+                <w:b/>
+                <w:bCs/>
+              </w:rPr>
+            </w:pPr>
+            <w:proofErr w:type="spellStart"/>
+            <w:proofErr w:type="gramStart"/>
+            <w:r>
+              <w:rPr>
+                <w:b/>
+                <w:bCs/>
+              </w:rPr>
+              <w:t>VerifyNumberOfProductsInCatalogCategory</w:t>
+            </w:r>
+            <w:proofErr w:type="spellEnd"/>
+            <w:r>
+              <w:rPr>
+                <w:b/>
+                <w:bCs/>
+              </w:rPr>
+              <w:t>(</w:t>
+            </w:r>
+            <w:proofErr w:type="gramEnd"/>
+            <w:r>
+              <w:rPr>
+                <w:b/>
+                <w:bCs/>
+              </w:rPr>
+              <w:t>"BEST SELLERS", 7</w:t>
+            </w:r>
+            <w:r>
+              <w:rPr>
+                <w:b/>
+                <w:bCs/>
+              </w:rPr>
+              <w:t>)</w:t>
+            </w:r>
+          </w:p>
+        </w:tc>
+      </w:tr>
+      <w:tr>
+        <w:tc>
+          <w:tcPr>
+            <w:tcW w:w="4675" w:type="dxa"/>
+            <w:shd w:val="clear" w:color="auto" w:fill="DBDBDB" w:themeFill="accent3" w:themeFillTint="66"/>
+          </w:tcPr>
+          <w:p>
+            <w:pPr>
+              <w:rPr>
+                <w:b/>
+                <w:bCs/>
+                <w:color w:val="3B3838" w:themeColor="background2" w:themeShade="40"/>
+              </w:rPr>
+            </w:pPr>
+            <w:r>
+              <w:rPr>
+                <w:b/>
+                <w:bCs/>
+                <w:color w:val="3B3838" w:themeColor="background2" w:themeShade="40"/>
+              </w:rPr>
               <w:t>Test step</w:t>
             </w:r>
           </w:p>
@@ -669,7 +1106,19 @@
             <w:shd w:val="clear" w:color="auto" w:fill="DBDBDB" w:themeFill="accent3" w:themeFillTint="66"/>
           </w:tcPr>
           <w:p>
-            <w:r>
+            <w:pPr>
+              <w:rPr>
+                <w:b/>
+                <w:bCs/>
+                <w:color w:val="3B3838" w:themeColor="background2" w:themeShade="40"/>
+              </w:rPr>
+            </w:pPr>
+            <w:r>
+              <w:rPr>
+                <w:b/>
+                <w:bCs/>
+                <w:color w:val="3B3838" w:themeColor="background2" w:themeShade="40"/>
+              </w:rPr>
               <w:t>Expected behavior</w:t>
             </w:r>
           </w:p>
@@ -762,7 +1211,15 @@
           </w:tcPr>
           <w:p>
             <w:r>
-              <w:t>Category BEST SELLERS is selected and it has 7 products.</w:t>
+              <w:t xml:space="preserve">Category BEST SELLERS is </w:t>
+            </w:r>
+            <w:proofErr w:type="gramStart"/>
+            <w:r>
+              <w:t>selected</w:t>
+            </w:r>
+            <w:proofErr w:type="gramEnd"/>
+            <w:r>
+              <w:t xml:space="preserve"> and it has 7 products.</w:t>
             </w:r>
           </w:p>
         </w:tc>
@@ -801,7 +1258,127 @@
             <w:shd w:val="clear" w:color="auto" w:fill="DBDBDB" w:themeFill="accent3" w:themeFillTint="66"/>
           </w:tcPr>
           <w:p>
-            <w:r>
+            <w:pPr>
+              <w:jc w:val="right"/>
+              <w:rPr>
+                <w:b/>
+                <w:bCs/>
+              </w:rPr>
+            </w:pPr>
+            <w:r>
+              <w:rPr>
+                <w:b/>
+                <w:bCs/>
+              </w:rPr>
+              <w:t>Automated test class:</w:t>
+            </w:r>
+          </w:p>
+        </w:tc>
+        <w:tc>
+          <w:tcPr>
+            <w:tcW w:w="4675" w:type="dxa"/>
+            <w:shd w:val="clear" w:color="auto" w:fill="DBDBDB" w:themeFill="accent3" w:themeFillTint="66"/>
+          </w:tcPr>
+          <w:p>
+            <w:pPr>
+              <w:rPr>
+                <w:b/>
+                <w:bCs/>
+              </w:rPr>
+            </w:pPr>
+            <w:proofErr w:type="spellStart"/>
+            <w:r>
+              <w:rPr>
+                <w:b/>
+                <w:bCs/>
+              </w:rPr>
+              <w:t>MainScenarios</w:t>
+            </w:r>
+            <w:proofErr w:type="spellEnd"/>
+          </w:p>
+        </w:tc>
+      </w:tr>
+      <w:tr>
+        <w:tc>
+          <w:tcPr>
+            <w:tcW w:w="4675" w:type="dxa"/>
+            <w:shd w:val="clear" w:color="auto" w:fill="DBDBDB" w:themeFill="accent3" w:themeFillTint="66"/>
+          </w:tcPr>
+          <w:p>
+            <w:pPr>
+              <w:jc w:val="right"/>
+              <w:rPr>
+                <w:b/>
+                <w:bCs/>
+              </w:rPr>
+            </w:pPr>
+            <w:r>
+              <w:rPr>
+                <w:b/>
+                <w:bCs/>
+              </w:rPr>
+              <w:t>Automated test name:</w:t>
+            </w:r>
+          </w:p>
+        </w:tc>
+        <w:tc>
+          <w:tcPr>
+            <w:tcW w:w="4675" w:type="dxa"/>
+            <w:shd w:val="clear" w:color="auto" w:fill="DBDBDB" w:themeFill="accent3" w:themeFillTint="66"/>
+          </w:tcPr>
+          <w:p>
+            <w:pPr>
+              <w:rPr>
+                <w:b/>
+                <w:bCs/>
+              </w:rPr>
+            </w:pPr>
+            <w:proofErr w:type="spellStart"/>
+            <w:proofErr w:type="gramStart"/>
+            <w:r>
+              <w:rPr>
+                <w:b/>
+                <w:bCs/>
+              </w:rPr>
+              <w:t>SearchForPrintedDressesAndMakeOrder</w:t>
+            </w:r>
+            <w:proofErr w:type="spellEnd"/>
+            <w:r>
+              <w:rPr>
+                <w:b/>
+                <w:bCs/>
+              </w:rPr>
+              <w:t>(</w:t>
+            </w:r>
+            <w:proofErr w:type="gramEnd"/>
+            <w:r>
+              <w:rPr>
+                <w:b/>
+                <w:bCs/>
+              </w:rPr>
+              <w:t>)</w:t>
+            </w:r>
+          </w:p>
+        </w:tc>
+      </w:tr>
+      <w:tr>
+        <w:tc>
+          <w:tcPr>
+            <w:tcW w:w="4675" w:type="dxa"/>
+            <w:shd w:val="clear" w:color="auto" w:fill="FFE599" w:themeFill="accent4" w:themeFillTint="66"/>
+          </w:tcPr>
+          <w:p>
+            <w:pPr>
+              <w:rPr>
+                <w:b/>
+                <w:bCs/>
+              </w:rPr>
+            </w:pPr>
+            <w:r>
+              <w:rPr>
+                <w:b/>
+                <w:bCs/>
+              </w:rPr>
               <w:t>Precondition</w:t>
             </w:r>
           </w:p>
@@ -809,38 +1386,58 @@
         <w:tc>
           <w:tcPr>
             <w:tcW w:w="4675" w:type="dxa"/>
+            <w:shd w:val="clear" w:color="auto" w:fill="FFE599" w:themeFill="accent4" w:themeFillTint="66"/>
+          </w:tcPr>
+          <w:p>
+            <w:r>
+              <w:t>Login. You can run this test after the 1</w:t>
+            </w:r>
+            <w:r>
+              <w:rPr>
+                <w:vertAlign w:val="superscript"/>
+              </w:rPr>
+              <w:t>st</w:t>
+            </w:r>
+            <w:r>
+              <w:t xml:space="preserve"> </w:t>
+            </w:r>
+            <w:proofErr w:type="gramStart"/>
+            <w:r>
+              <w:t>test</w:t>
+            </w:r>
+            <w:proofErr w:type="gramEnd"/>
+            <w:r>
+              <w:t xml:space="preserve"> and you will</w:t>
+            </w:r>
+            <w:r>
+              <w:t xml:space="preserve"> have created user</w:t>
+            </w:r>
+            <w:r>
+              <w:t>.</w:t>
+            </w:r>
+          </w:p>
+        </w:tc>
+      </w:tr>
+      <w:tr>
+        <w:tc>
+          <w:tcPr>
+            <w:tcW w:w="4675" w:type="dxa"/>
             <w:shd w:val="clear" w:color="auto" w:fill="DBDBDB" w:themeFill="accent3" w:themeFillTint="66"/>
           </w:tcPr>
           <w:p>
-            <w:r>
-              <w:t>Login. You can run this test after the 1</w:t>
-            </w:r>
-            <w:r>
-              <w:rPr>
-                <w:vertAlign w:val="superscript"/>
-              </w:rPr>
-              <w:t>st</w:t>
-            </w:r>
-            <w:r>
-              <w:t xml:space="preserve"> test and you will</w:t>
-            </w:r>
-            <w:r>
-              <w:t xml:space="preserve"> have created user</w:t>
-            </w:r>
-            <w:r>
-              <w:t>.</w:t>
-            </w:r>
-          </w:p>
-        </w:tc>
-      </w:tr>
-      <w:tr>
-        <w:tc>
-          <w:tcPr>
-            <w:tcW w:w="4675" w:type="dxa"/>
-            <w:shd w:val="clear" w:color="auto" w:fill="FFF2CC" w:themeFill="accent4" w:themeFillTint="33"/>
-          </w:tcPr>
-          <w:p>
-            <w:r>
+            <w:pPr>
+              <w:rPr>
+                <w:b/>
+                <w:bCs/>
+                <w:color w:val="3B3838" w:themeColor="background2" w:themeShade="40"/>
+              </w:rPr>
+            </w:pPr>
+            <w:r>
+              <w:rPr>
+                <w:b/>
+                <w:bCs/>
+                <w:color w:val="3B3838" w:themeColor="background2" w:themeShade="40"/>
+              </w:rPr>
               <w:t>Test step</w:t>
             </w:r>
           </w:p>
@@ -848,10 +1445,22 @@
         <w:tc>
           <w:tcPr>
             <w:tcW w:w="4675" w:type="dxa"/>
-            <w:shd w:val="clear" w:color="auto" w:fill="FFF2CC" w:themeFill="accent4" w:themeFillTint="33"/>
-          </w:tcPr>
-          <w:p>
-            <w:r>
+            <w:shd w:val="clear" w:color="auto" w:fill="DBDBDB" w:themeFill="accent3" w:themeFillTint="66"/>
+          </w:tcPr>
+          <w:p>
+            <w:pPr>
+              <w:rPr>
+                <w:b/>
+                <w:bCs/>
+                <w:color w:val="3B3838" w:themeColor="background2" w:themeShade="40"/>
+              </w:rPr>
+            </w:pPr>
+            <w:r>
+              <w:rPr>
+                <w:b/>
+                <w:bCs/>
+                <w:color w:val="3B3838" w:themeColor="background2" w:themeShade="40"/>
+              </w:rPr>
               <w:t>Expected behavior</w:t>
             </w:r>
           </w:p>
@@ -1514,6 +2123,7 @@
           </w:tcPr>
           <w:p>
             <w:r>
+              <w:lastRenderedPageBreak/>
               <w:t>Click button [Proceed to checkout &gt;].</w:t>
             </w:r>
           </w:p>
@@ -1530,12 +2140,19 @@
           </w:p>
           <w:p>
             <w:r>
-              <w:t>There is 1 shipping option and it is preselected.</w:t>
-            </w:r>
-          </w:p>
-          <w:p>
-            <w:r>
-              <w:lastRenderedPageBreak/>
+              <w:t xml:space="preserve">There is 1 shipping </w:t>
+            </w:r>
+            <w:proofErr w:type="gramStart"/>
+            <w:r>
+              <w:t>option</w:t>
+            </w:r>
+            <w:proofErr w:type="gramEnd"/>
+            <w:r>
+              <w:t xml:space="preserve"> and it is preselected.</w:t>
+            </w:r>
+          </w:p>
+          <w:p>
+            <w:r>
               <w:t>There is checkbox “</w:t>
             </w:r>
             <w:r>
@@ -1560,7 +2177,6 @@
           </w:tcPr>
           <w:p>
             <w:r>
-              <w:lastRenderedPageBreak/>
               <w:t>Select the checkbox “</w:t>
             </w:r>
             <w:r>

</xml_diff>